<commit_message>
Added Context aware components to main Recommendation project.
</commit_message>
<xml_diff>
--- a/docs/Recommender System.docx
+++ b/docs/Recommender System.docx
@@ -45,28 +45,25 @@
         <w:jc w:val="both"/>
       </w:pPr>
       <w:r>
+        <w:rPr/>
+      </w:r>
+    </w:p>
+    <w:p>
+      <w:pPr>
+        <w:pStyle w:val="style0"/>
+        <w:jc w:val="both"/>
+      </w:pPr>
+      <w:r>
         <w:rPr>
           <w:b/>
           <w:lang w:val="en-GB"/>
         </w:rPr>
-      </w:r>
-    </w:p>
-    <w:p>
-      <w:pPr>
-        <w:pStyle w:val="style0"/>
-        <w:jc w:val="both"/>
-      </w:pPr>
-      <w:r>
-        <w:rPr>
-          <w:b/>
-          <w:lang w:val="en-GB"/>
-        </w:rPr>
         <w:t>Global Architecture:</w:t>
       </w:r>
     </w:p>
     <w:p>
       <w:pPr>
-        <w:pStyle w:val="style26"/>
+        <w:pStyle w:val="style28"/>
         <w:spacing w:after="28" w:before="28" w:line="276" w:lineRule="auto"/>
         <w:jc w:val="center"/>
       </w:pPr>
@@ -81,7 +78,7 @@
     </w:p>
     <w:p>
       <w:pPr>
-        <w:pStyle w:val="style26"/>
+        <w:pStyle w:val="style28"/>
         <w:spacing w:after="28" w:before="28" w:line="276" w:lineRule="auto"/>
         <w:jc w:val="center"/>
       </w:pPr>
@@ -107,7 +104,7 @@
     </w:p>
     <w:p>
       <w:pPr>
-        <w:pStyle w:val="style26"/>
+        <w:pStyle w:val="style28"/>
         <w:spacing w:after="28" w:before="28" w:line="276" w:lineRule="auto"/>
         <w:jc w:val="center"/>
       </w:pPr>
@@ -122,7 +119,7 @@
     </w:p>
     <w:p>
       <w:pPr>
-        <w:pStyle w:val="style26"/>
+        <w:pStyle w:val="style28"/>
         <w:spacing w:after="28" w:before="28" w:line="276" w:lineRule="auto"/>
         <w:jc w:val="center"/>
       </w:pPr>
@@ -140,7 +137,7 @@
     </w:p>
     <w:p>
       <w:pPr>
-        <w:pStyle w:val="style26"/>
+        <w:pStyle w:val="style28"/>
         <w:spacing w:after="28" w:before="28" w:line="276" w:lineRule="auto"/>
         <w:jc w:val="center"/>
       </w:pPr>
@@ -161,9 +158,7 @@
         <w:pStyle w:val="style0"/>
       </w:pPr>
       <w:r>
-        <w:rPr>
-          <w:lang w:val="en-GB"/>
-        </w:rPr>
+        <w:rPr/>
       </w:r>
     </w:p>
     <w:p>
@@ -410,18 +405,16 @@
           <w:u w:val="none"/>
           <w:lang w:val="en-GB"/>
         </w:rPr>
-        <w:t>Other features might be inserted in this component, but for the moment we want to make it as unobtrusive as possible, so as to minimize the useless calculations, but not to make exaggerated assumptions about what the user wants to see in the results page. We will leave that to the actual similarity caluclator.</w:t>
-      </w:r>
-    </w:p>
-    <w:p>
-      <w:pPr>
-        <w:pStyle w:val="style0"/>
-        <w:jc w:val="both"/>
-      </w:pPr>
-      <w:r>
-        <w:rPr>
-          <w:lang w:val="en-GB"/>
-        </w:rPr>
+        <w:t>Other features might be inserted in this component, but for the moment we want to make it as unobtrusive as possible, so as to minimize the useless calculations, but not to make exaggerated assumptions about what the user wants to see in the results page. We will leave that to the actual similarity calculator.</w:t>
+      </w:r>
+    </w:p>
+    <w:p>
+      <w:pPr>
+        <w:pStyle w:val="style0"/>
+        <w:jc w:val="both"/>
+      </w:pPr>
+      <w:r>
+        <w:rPr/>
       </w:r>
     </w:p>
     <w:p>
@@ -902,7 +895,6 @@
               <m:sub/>
             </m:sSub>
           </m:e>
-          <m:e/>
           <m:e>
             <m:r>
               <w:rPr>
@@ -917,6 +909,7 @@
     <w:p>
       <w:pPr>
         <w:pStyle w:val="style0"/>
+        <w:spacing w:after="200" w:before="0"/>
         <w:jc w:val="both"/>
       </w:pPr>
       <w:r>
@@ -962,7 +955,7 @@
       <w:pgNumType w:fmt="decimal"/>
       <w:formProt w:val="false"/>
       <w:textDirection w:val="lrTb"/>
-      <w:docGrid w:charSpace="4096" w:linePitch="360" w:type="default"/>
+      <w:docGrid w:charSpace="8192" w:linePitch="360" w:type="default"/>
     </w:sectPr>
   </w:body>
 </w:document>
@@ -1250,7 +1243,7 @@
     </w:pPr>
     <w:rPr>
       <w:rFonts w:ascii="Calibri" w:cs="Calibri" w:eastAsia="WenQuanYi Micro Hei" w:hAnsi="Calibri"/>
-      <w:color w:val="auto"/>
+      <w:color w:val="00000A"/>
       <w:sz w:val="22"/>
       <w:szCs w:val="22"/>
       <w:lang w:bidi="ar-SA" w:eastAsia="en-US" w:val="fr-FR"/>
@@ -1300,10 +1293,24 @@
       <w:rFonts w:ascii="OpenSymbol" w:cs="OpenSymbol" w:eastAsia="OpenSymbol" w:hAnsi="OpenSymbol"/>
     </w:rPr>
   </w:style>
-  <w:style w:styleId="style21" w:type="paragraph">
+  <w:style w:styleId="style21" w:type="character">
+    <w:name w:val="ListLabel 3"/>
+    <w:next w:val="style21"/>
+    <w:rPr>
+      <w:rFonts w:cs="Symbol"/>
+    </w:rPr>
+  </w:style>
+  <w:style w:styleId="style22" w:type="character">
+    <w:name w:val="ListLabel 4"/>
+    <w:next w:val="style22"/>
+    <w:rPr>
+      <w:rFonts w:cs="OpenSymbol"/>
+    </w:rPr>
+  </w:style>
+  <w:style w:styleId="style23" w:type="paragraph">
     <w:name w:val="Heading"/>
     <w:basedOn w:val="style0"/>
-    <w:next w:val="style22"/>
+    <w:next w:val="style24"/>
     <w:pPr>
       <w:keepNext/>
       <w:spacing w:after="120" w:before="240"/>
@@ -1314,28 +1321,28 @@
       <w:szCs w:val="28"/>
     </w:rPr>
   </w:style>
-  <w:style w:styleId="style22" w:type="paragraph">
+  <w:style w:styleId="style24" w:type="paragraph">
     <w:name w:val="Text body"/>
     <w:basedOn w:val="style0"/>
-    <w:next w:val="style22"/>
+    <w:next w:val="style24"/>
     <w:pPr>
       <w:spacing w:after="120" w:before="0"/>
     </w:pPr>
     <w:rPr/>
   </w:style>
-  <w:style w:styleId="style23" w:type="paragraph">
+  <w:style w:styleId="style25" w:type="paragraph">
     <w:name w:val="List"/>
-    <w:basedOn w:val="style22"/>
-    <w:next w:val="style23"/>
+    <w:basedOn w:val="style24"/>
+    <w:next w:val="style25"/>
     <w:pPr/>
     <w:rPr>
       <w:rFonts w:cs="Lohit Hindi"/>
     </w:rPr>
   </w:style>
-  <w:style w:styleId="style24" w:type="paragraph">
+  <w:style w:styleId="style26" w:type="paragraph">
     <w:name w:val="Caption"/>
     <w:basedOn w:val="style0"/>
-    <w:next w:val="style24"/>
+    <w:next w:val="style26"/>
     <w:pPr>
       <w:suppressLineNumbers/>
       <w:spacing w:after="120" w:before="120"/>
@@ -1348,10 +1355,10 @@
       <w:szCs w:val="24"/>
     </w:rPr>
   </w:style>
-  <w:style w:styleId="style25" w:type="paragraph">
+  <w:style w:styleId="style27" w:type="paragraph">
     <w:name w:val="Index"/>
     <w:basedOn w:val="style0"/>
-    <w:next w:val="style25"/>
+    <w:next w:val="style27"/>
     <w:pPr>
       <w:suppressLineNumbers/>
     </w:pPr>
@@ -1359,10 +1366,10 @@
       <w:rFonts w:cs="Lohit Hindi"/>
     </w:rPr>
   </w:style>
-  <w:style w:styleId="style26" w:type="paragraph">
+  <w:style w:styleId="style28" w:type="paragraph">
     <w:name w:val="Normal (Web)"/>
     <w:basedOn w:val="style0"/>
-    <w:next w:val="style26"/>
+    <w:next w:val="style28"/>
     <w:pPr>
       <w:spacing w:after="28" w:before="28" w:line="100" w:lineRule="atLeast"/>
     </w:pPr>
@@ -1373,19 +1380,19 @@
       <w:lang w:eastAsia="fr-FR"/>
     </w:rPr>
   </w:style>
-  <w:style w:styleId="style27" w:type="paragraph">
+  <w:style w:styleId="style29" w:type="paragraph">
     <w:name w:val="List Paragraph"/>
     <w:basedOn w:val="style0"/>
-    <w:next w:val="style27"/>
+    <w:next w:val="style29"/>
     <w:pPr>
       <w:ind w:hanging="0" w:left="720" w:right="0"/>
     </w:pPr>
     <w:rPr/>
   </w:style>
-  <w:style w:styleId="style28" w:type="paragraph">
+  <w:style w:styleId="style30" w:type="paragraph">
     <w:name w:val="Balloon Text"/>
     <w:basedOn w:val="style0"/>
-    <w:next w:val="style28"/>
+    <w:next w:val="style30"/>
     <w:pPr>
       <w:spacing w:after="0" w:before="0" w:line="100" w:lineRule="atLeast"/>
     </w:pPr>

</xml_diff>